<commit_message>
More accuracy in the rules ; new picture for the board
</commit_message>
<xml_diff>
--- a/Staku-les-regles.docx
+++ b/Staku-les-regles.docx
@@ -510,13 +510,7 @@
         <w:rPr>
           <w:rFonts w:ascii="Calibri" w:hAnsi="Calibri" w:cs="Calibri"/>
         </w:rPr>
-        <w:t xml:space="preserve">Le but est d’occuper </w:t>
-      </w:r>
-      <w:r>
-        <w:rPr>
-          <w:rFonts w:ascii="Calibri" w:hAnsi="Calibri" w:cs="Calibri"/>
-        </w:rPr>
-        <w:t xml:space="preserve">le premier </w:t>
+        <w:t xml:space="preserve">Votre objectif est d'être le premier à </w:t>
       </w:r>
       <w:r>
         <w:rPr>
@@ -524,35 +518,13 @@
           <w:b/>
           <w:bCs/>
         </w:rPr>
-        <w:t>une</w:t>
-      </w:r>
-      <w:r>
-        <w:rPr>
-          <w:rFonts w:ascii="Calibri" w:hAnsi="Calibri" w:cs="Calibri"/>
-        </w:rPr>
-        <w:t xml:space="preserve"> des </w:t>
-      </w:r>
-      <w:r>
-        <w:rPr>
-          <w:rFonts w:ascii="Calibri" w:hAnsi="Calibri" w:cs="Calibri"/>
-          <w:b/>
-          <w:bCs/>
-        </w:rPr>
-        <w:t>deux</w:t>
-      </w:r>
-      <w:r>
-        <w:rPr>
-          <w:rFonts w:ascii="Calibri" w:hAnsi="Calibri" w:cs="Calibri"/>
-          <w:b/>
-          <w:bCs/>
-        </w:rPr>
-        <w:t xml:space="preserve"> palais adverses</w:t>
-      </w:r>
-      <w:r>
-        <w:rPr>
-          <w:rFonts w:ascii="Calibri" w:hAnsi="Calibri" w:cs="Calibri"/>
-        </w:rPr>
-        <w:t xml:space="preserve"> situés aux coins du plateau</w:t>
+        <w:t>occuper l'un des deux palais de l'adversaire</w:t>
+      </w:r>
+      <w:r>
+        <w:rPr>
+          <w:rFonts w:ascii="Calibri" w:hAnsi="Calibri" w:cs="Calibri"/>
+        </w:rPr>
+        <w:t xml:space="preserve"> avec votre couleur.</w:t>
       </w:r>
     </w:p>
     <w:p>
@@ -571,7 +543,13 @@
         <w:rPr>
           <w:rFonts w:ascii="Calibri" w:hAnsi="Calibri" w:cs="Calibri"/>
         </w:rPr>
-        <w:t>Les palais blancs sont en a6 et a6 ; les palais noirs sont en g1 et g6.</w:t>
+        <w:t>Les palais blancs sont en a6 et a6 ; les palais noirs sont en g1 et g6</w:t>
+      </w:r>
+      <w:r>
+        <w:rPr>
+          <w:rFonts w:ascii="Calibri" w:hAnsi="Calibri" w:cs="Calibri"/>
+        </w:rPr>
+        <w:t>.</w:t>
       </w:r>
     </w:p>
     <w:p>
@@ -693,7 +671,7 @@
         <mc:AlternateContent>
           <mc:Choice Requires="wpc">
             <w:drawing>
-              <wp:inline distT="0" distB="0" distL="0" distR="0" wp14:anchorId="6F269A1C" wp14:editId="5C61B9E9">
+              <wp:inline distT="0" distB="0" distL="0" distR="0" wp14:anchorId="6F269A1C" wp14:editId="1B2394FB">
                 <wp:extent cx="5972810" cy="4987636"/>
                 <wp:effectExtent l="0" t="0" r="8890" b="3810"/>
                 <wp:docPr id="225017830" name="Zone de dessin 1"/>
@@ -3561,12 +3539,7 @@
       </w:pPr>
     </w:p>
     <w:sectPr>
-      <w:headerReference w:type="even" r:id="rId16"/>
-      <w:headerReference w:type="default" r:id="rId17"/>
-      <w:footerReference w:type="even" r:id="rId18"/>
-      <w:footerReference w:type="default" r:id="rId19"/>
-      <w:headerReference w:type="first" r:id="rId20"/>
-      <w:footerReference w:type="first" r:id="rId21"/>
+      <w:footerReference w:type="default" r:id="rId16"/>
       <w:pgSz w:w="11906" w:h="16838"/>
       <w:pgMar w:top="720" w:right="720" w:bottom="720" w:left="720" w:header="708" w:footer="708" w:gutter="0"/>
       <w:cols w:space="708"/>
@@ -3602,16 +3575,6 @@
 </file>
 
 <file path=word/footer1.xml><?xml version="1.0" encoding="utf-8"?>
-<w:ftr xmlns:wpc="http://schemas.microsoft.com/office/word/2010/wordprocessingCanvas" xmlns:cx="http://schemas.microsoft.com/office/drawing/2014/chartex" xmlns:cx1="http://schemas.microsoft.com/office/drawing/2015/9/8/chartex" xmlns:cx2="http://schemas.microsoft.com/office/drawing/2015/10/21/chartex" xmlns:cx3="http://schemas.microsoft.com/office/drawing/2016/5/9/chartex" xmlns:cx4="http://schemas.microsoft.com/office/drawing/2016/5/10/chartex" xmlns:cx5="http://schemas.microsoft.com/office/drawing/2016/5/11/chartex" xmlns:cx6="http://schemas.microsoft.com/office/drawing/2016/5/12/chartex" xmlns:cx7="http://schemas.microsoft.com/office/drawing/2016/5/13/chartex" xmlns:cx8="http://schemas.microsoft.com/office/drawing/2016/5/14/chartex" xmlns:mc="http://schemas.openxmlformats.org/markup-compatibility/2006" xmlns:aink="http://schemas.microsoft.com/office/drawing/2016/ink" xmlns:am3d="http://schemas.microsoft.com/office/drawing/2017/model3d" xmlns:o="urn:schemas-microsoft-com:office:office" xmlns:oel="http://schemas.microsoft.com/office/2019/extlst" xmlns:r="http://schemas.openxmlformats.org/officeDocument/2006/relationships" xmlns:m="http://schemas.openxmlformats.org/officeDocument/2006/math" xmlns:v="urn:schemas-microsoft-com:vml" xmlns:wp14="http://schemas.microsoft.com/office/word/2010/wordprocessingDrawing" xmlns:wp="http://schemas.openxmlformats.org/drawingml/2006/wordprocessingDrawing" xmlns:w10="urn:schemas-microsoft-com:office:word" xmlns:w="http://schemas.openxmlformats.org/wordprocessingml/2006/main" xmlns:w14="http://schemas.microsoft.com/office/word/2010/wordml" xmlns:w15="http://schemas.microsoft.com/office/word/2012/wordml" xmlns:w16cex="http://schemas.microsoft.com/office/word/2018/wordml/cex" xmlns:w16cid="http://schemas.microsoft.com/office/word/2016/wordml/cid" xmlns:w16="http://schemas.microsoft.com/office/word/2018/wordml" xmlns:w16du="http://schemas.microsoft.com/office/word/2023/wordml/word16du" xmlns:w16sdtdh="http://schemas.microsoft.com/office/word/2020/wordml/sdtdatahash" xmlns:w16se="http://schemas.microsoft.com/office/word/2015/wordml/symex" xmlns:wpg="http://schemas.microsoft.com/office/word/2010/wordprocessingGroup" xmlns:wpi="http://schemas.microsoft.com/office/word/2010/wordprocessingInk" xmlns:wne="http://schemas.microsoft.com/office/word/2006/wordml" xmlns:wps="http://schemas.microsoft.com/office/word/2010/wordprocessingShape" mc:Ignorable="w14 w15 w16se w16cid w16 w16cex w16sdtdh w16du wp14">
-  <w:p>
-    <w:pPr>
-      <w:pStyle w:val="Pieddepage"/>
-    </w:pPr>
-  </w:p>
-</w:ftr>
-</file>
-
-<file path=word/footer2.xml><?xml version="1.0" encoding="utf-8"?>
 <w:ftr xmlns:wpc="http://schemas.microsoft.com/office/word/2010/wordprocessingCanvas" xmlns:cx="http://schemas.microsoft.com/office/drawing/2014/chartex" xmlns:cx1="http://schemas.microsoft.com/office/drawing/2015/9/8/chartex" xmlns:cx2="http://schemas.microsoft.com/office/drawing/2015/10/21/chartex" xmlns:cx3="http://schemas.microsoft.com/office/drawing/2016/5/9/chartex" xmlns:cx4="http://schemas.microsoft.com/office/drawing/2016/5/10/chartex" xmlns:cx5="http://schemas.microsoft.com/office/drawing/2016/5/11/chartex" xmlns:cx6="http://schemas.microsoft.com/office/drawing/2016/5/12/chartex" xmlns:cx7="http://schemas.microsoft.com/office/drawing/2016/5/13/chartex" xmlns:cx8="http://schemas.microsoft.com/office/drawing/2016/5/14/chartex" xmlns:mc="http://schemas.openxmlformats.org/markup-compatibility/2006" xmlns:aink="http://schemas.microsoft.com/office/drawing/2016/ink" xmlns:am3d="http://schemas.microsoft.com/office/drawing/2017/model3d" xmlns:o="urn:schemas-microsoft-com:office:office" xmlns:oel="http://schemas.microsoft.com/office/2019/extlst" xmlns:r="http://schemas.openxmlformats.org/officeDocument/2006/relationships" xmlns:m="http://schemas.openxmlformats.org/officeDocument/2006/math" xmlns:v="urn:schemas-microsoft-com:vml" xmlns:wp14="http://schemas.microsoft.com/office/word/2010/wordprocessingDrawing" xmlns:wp="http://schemas.openxmlformats.org/drawingml/2006/wordprocessingDrawing" xmlns:w10="urn:schemas-microsoft-com:office:word" xmlns:w="http://schemas.openxmlformats.org/wordprocessingml/2006/main" xmlns:w14="http://schemas.microsoft.com/office/word/2010/wordml" xmlns:w15="http://schemas.microsoft.com/office/word/2012/wordml" xmlns:w16cex="http://schemas.microsoft.com/office/word/2018/wordml/cex" xmlns:w16cid="http://schemas.microsoft.com/office/word/2016/wordml/cid" xmlns:w16="http://schemas.microsoft.com/office/word/2018/wordml" xmlns:w16du="http://schemas.microsoft.com/office/word/2023/wordml/word16du" xmlns:w16sdtdh="http://schemas.microsoft.com/office/word/2020/wordml/sdtdatahash" xmlns:w16se="http://schemas.microsoft.com/office/word/2015/wordml/symex" xmlns:wpg="http://schemas.microsoft.com/office/word/2010/wordprocessingGroup" xmlns:wpi="http://schemas.microsoft.com/office/word/2010/wordprocessingInk" xmlns:wne="http://schemas.microsoft.com/office/word/2006/wordml" xmlns:wps="http://schemas.microsoft.com/office/word/2010/wordprocessingShape" mc:Ignorable="w14 w15 w16se w16cid w16 w16cex w16sdtdh w16du wp14">
   <w:p>
     <w:pPr>
@@ -3630,7 +3593,7 @@
       <w:rPr>
         <w:noProof/>
       </w:rPr>
-      <w:t>2024-1209-2217</w:t>
+      <w:t>2024-1210-1922</w:t>
     </w:r>
     <w:r>
       <w:fldChar w:fldCharType="end"/>
@@ -3672,16 +3635,6 @@
 </w:ftr>
 </file>
 
-<file path=word/footer3.xml><?xml version="1.0" encoding="utf-8"?>
-<w:ftr xmlns:wpc="http://schemas.microsoft.com/office/word/2010/wordprocessingCanvas" xmlns:cx="http://schemas.microsoft.com/office/drawing/2014/chartex" xmlns:cx1="http://schemas.microsoft.com/office/drawing/2015/9/8/chartex" xmlns:cx2="http://schemas.microsoft.com/office/drawing/2015/10/21/chartex" xmlns:cx3="http://schemas.microsoft.com/office/drawing/2016/5/9/chartex" xmlns:cx4="http://schemas.microsoft.com/office/drawing/2016/5/10/chartex" xmlns:cx5="http://schemas.microsoft.com/office/drawing/2016/5/11/chartex" xmlns:cx6="http://schemas.microsoft.com/office/drawing/2016/5/12/chartex" xmlns:cx7="http://schemas.microsoft.com/office/drawing/2016/5/13/chartex" xmlns:cx8="http://schemas.microsoft.com/office/drawing/2016/5/14/chartex" xmlns:mc="http://schemas.openxmlformats.org/markup-compatibility/2006" xmlns:aink="http://schemas.microsoft.com/office/drawing/2016/ink" xmlns:am3d="http://schemas.microsoft.com/office/drawing/2017/model3d" xmlns:o="urn:schemas-microsoft-com:office:office" xmlns:oel="http://schemas.microsoft.com/office/2019/extlst" xmlns:r="http://schemas.openxmlformats.org/officeDocument/2006/relationships" xmlns:m="http://schemas.openxmlformats.org/officeDocument/2006/math" xmlns:v="urn:schemas-microsoft-com:vml" xmlns:wp14="http://schemas.microsoft.com/office/word/2010/wordprocessingDrawing" xmlns:wp="http://schemas.openxmlformats.org/drawingml/2006/wordprocessingDrawing" xmlns:w10="urn:schemas-microsoft-com:office:word" xmlns:w="http://schemas.openxmlformats.org/wordprocessingml/2006/main" xmlns:w14="http://schemas.microsoft.com/office/word/2010/wordml" xmlns:w15="http://schemas.microsoft.com/office/word/2012/wordml" xmlns:w16cex="http://schemas.microsoft.com/office/word/2018/wordml/cex" xmlns:w16cid="http://schemas.microsoft.com/office/word/2016/wordml/cid" xmlns:w16="http://schemas.microsoft.com/office/word/2018/wordml" xmlns:w16du="http://schemas.microsoft.com/office/word/2023/wordml/word16du" xmlns:w16sdtdh="http://schemas.microsoft.com/office/word/2020/wordml/sdtdatahash" xmlns:w16se="http://schemas.microsoft.com/office/word/2015/wordml/symex" xmlns:wpg="http://schemas.microsoft.com/office/word/2010/wordprocessingGroup" xmlns:wpi="http://schemas.microsoft.com/office/word/2010/wordprocessingInk" xmlns:wne="http://schemas.microsoft.com/office/word/2006/wordml" xmlns:wps="http://schemas.microsoft.com/office/word/2010/wordprocessingShape" mc:Ignorable="w14 w15 w16se w16cid w16 w16cex w16sdtdh w16du wp14">
-  <w:p>
-    <w:pPr>
-      <w:pStyle w:val="Pieddepage"/>
-    </w:pPr>
-  </w:p>
-</w:ftr>
-</file>
-
 <file path=word/footnotes.xml><?xml version="1.0" encoding="utf-8"?>
 <w:footnotes xmlns:wpc="http://schemas.microsoft.com/office/word/2010/wordprocessingCanvas" xmlns:cx="http://schemas.microsoft.com/office/drawing/2014/chartex" xmlns:cx1="http://schemas.microsoft.com/office/drawing/2015/9/8/chartex" xmlns:cx2="http://schemas.microsoft.com/office/drawing/2015/10/21/chartex" xmlns:cx3="http://schemas.microsoft.com/office/drawing/2016/5/9/chartex" xmlns:cx4="http://schemas.microsoft.com/office/drawing/2016/5/10/chartex" xmlns:cx5="http://schemas.microsoft.com/office/drawing/2016/5/11/chartex" xmlns:cx6="http://schemas.microsoft.com/office/drawing/2016/5/12/chartex" xmlns:cx7="http://schemas.microsoft.com/office/drawing/2016/5/13/chartex" xmlns:cx8="http://schemas.microsoft.com/office/drawing/2016/5/14/chartex" xmlns:mc="http://schemas.openxmlformats.org/markup-compatibility/2006" xmlns:aink="http://schemas.microsoft.com/office/drawing/2016/ink" xmlns:am3d="http://schemas.microsoft.com/office/drawing/2017/model3d" xmlns:o="urn:schemas-microsoft-com:office:office" xmlns:oel="http://schemas.microsoft.com/office/2019/extlst" xmlns:r="http://schemas.openxmlformats.org/officeDocument/2006/relationships" xmlns:m="http://schemas.openxmlformats.org/officeDocument/2006/math" xmlns:v="urn:schemas-microsoft-com:vml" xmlns:wp14="http://schemas.microsoft.com/office/word/2010/wordprocessingDrawing" xmlns:wp="http://schemas.openxmlformats.org/drawingml/2006/wordprocessingDrawing" xmlns:w10="urn:schemas-microsoft-com:office:word" xmlns:w="http://schemas.openxmlformats.org/wordprocessingml/2006/main" xmlns:w14="http://schemas.microsoft.com/office/word/2010/wordml" xmlns:w15="http://schemas.microsoft.com/office/word/2012/wordml" xmlns:w16cex="http://schemas.microsoft.com/office/word/2018/wordml/cex" xmlns:w16cid="http://schemas.microsoft.com/office/word/2016/wordml/cid" xmlns:w16="http://schemas.microsoft.com/office/word/2018/wordml" xmlns:w16du="http://schemas.microsoft.com/office/word/2023/wordml/word16du" xmlns:w16sdtdh="http://schemas.microsoft.com/office/word/2020/wordml/sdtdatahash" xmlns:w16se="http://schemas.microsoft.com/office/word/2015/wordml/symex" xmlns:wpg="http://schemas.microsoft.com/office/word/2010/wordprocessingGroup" xmlns:wpi="http://schemas.microsoft.com/office/word/2010/wordprocessingInk" xmlns:wne="http://schemas.microsoft.com/office/word/2006/wordml" xmlns:wps="http://schemas.microsoft.com/office/word/2010/wordprocessingShape" mc:Ignorable="w14 w15 w16se w16cid w16 w16cex w16sdtdh w16du wp14">
   <w:footnote w:type="separator" w:id="-1">
@@ -3705,36 +3658,6 @@
     </w:p>
   </w:footnote>
 </w:footnotes>
-</file>
-
-<file path=word/header1.xml><?xml version="1.0" encoding="utf-8"?>
-<w:hdr xmlns:wpc="http://schemas.microsoft.com/office/word/2010/wordprocessingCanvas" xmlns:cx="http://schemas.microsoft.com/office/drawing/2014/chartex" xmlns:cx1="http://schemas.microsoft.com/office/drawing/2015/9/8/chartex" xmlns:cx2="http://schemas.microsoft.com/office/drawing/2015/10/21/chartex" xmlns:cx3="http://schemas.microsoft.com/office/drawing/2016/5/9/chartex" xmlns:cx4="http://schemas.microsoft.com/office/drawing/2016/5/10/chartex" xmlns:cx5="http://schemas.microsoft.com/office/drawing/2016/5/11/chartex" xmlns:cx6="http://schemas.microsoft.com/office/drawing/2016/5/12/chartex" xmlns:cx7="http://schemas.microsoft.com/office/drawing/2016/5/13/chartex" xmlns:cx8="http://schemas.microsoft.com/office/drawing/2016/5/14/chartex" xmlns:mc="http://schemas.openxmlformats.org/markup-compatibility/2006" xmlns:aink="http://schemas.microsoft.com/office/drawing/2016/ink" xmlns:am3d="http://schemas.microsoft.com/office/drawing/2017/model3d" xmlns:o="urn:schemas-microsoft-com:office:office" xmlns:oel="http://schemas.microsoft.com/office/2019/extlst" xmlns:r="http://schemas.openxmlformats.org/officeDocument/2006/relationships" xmlns:m="http://schemas.openxmlformats.org/officeDocument/2006/math" xmlns:v="urn:schemas-microsoft-com:vml" xmlns:wp14="http://schemas.microsoft.com/office/word/2010/wordprocessingDrawing" xmlns:wp="http://schemas.openxmlformats.org/drawingml/2006/wordprocessingDrawing" xmlns:w10="urn:schemas-microsoft-com:office:word" xmlns:w="http://schemas.openxmlformats.org/wordprocessingml/2006/main" xmlns:w14="http://schemas.microsoft.com/office/word/2010/wordml" xmlns:w15="http://schemas.microsoft.com/office/word/2012/wordml" xmlns:w16cex="http://schemas.microsoft.com/office/word/2018/wordml/cex" xmlns:w16cid="http://schemas.microsoft.com/office/word/2016/wordml/cid" xmlns:w16="http://schemas.microsoft.com/office/word/2018/wordml" xmlns:w16du="http://schemas.microsoft.com/office/word/2023/wordml/word16du" xmlns:w16sdtdh="http://schemas.microsoft.com/office/word/2020/wordml/sdtdatahash" xmlns:w16se="http://schemas.microsoft.com/office/word/2015/wordml/symex" xmlns:wpg="http://schemas.microsoft.com/office/word/2010/wordprocessingGroup" xmlns:wpi="http://schemas.microsoft.com/office/word/2010/wordprocessingInk" xmlns:wne="http://schemas.microsoft.com/office/word/2006/wordml" xmlns:wps="http://schemas.microsoft.com/office/word/2010/wordprocessingShape" mc:Ignorable="w14 w15 w16se w16cid w16 w16cex w16sdtdh w16du wp14">
-  <w:p>
-    <w:pPr>
-      <w:pStyle w:val="En-tte"/>
-    </w:pPr>
-  </w:p>
-</w:hdr>
-</file>
-
-<file path=word/header2.xml><?xml version="1.0" encoding="utf-8"?>
-<w:hdr xmlns:wpc="http://schemas.microsoft.com/office/word/2010/wordprocessingCanvas" xmlns:cx="http://schemas.microsoft.com/office/drawing/2014/chartex" xmlns:cx1="http://schemas.microsoft.com/office/drawing/2015/9/8/chartex" xmlns:cx2="http://schemas.microsoft.com/office/drawing/2015/10/21/chartex" xmlns:cx3="http://schemas.microsoft.com/office/drawing/2016/5/9/chartex" xmlns:cx4="http://schemas.microsoft.com/office/drawing/2016/5/10/chartex" xmlns:cx5="http://schemas.microsoft.com/office/drawing/2016/5/11/chartex" xmlns:cx6="http://schemas.microsoft.com/office/drawing/2016/5/12/chartex" xmlns:cx7="http://schemas.microsoft.com/office/drawing/2016/5/13/chartex" xmlns:cx8="http://schemas.microsoft.com/office/drawing/2016/5/14/chartex" xmlns:mc="http://schemas.openxmlformats.org/markup-compatibility/2006" xmlns:aink="http://schemas.microsoft.com/office/drawing/2016/ink" xmlns:am3d="http://schemas.microsoft.com/office/drawing/2017/model3d" xmlns:o="urn:schemas-microsoft-com:office:office" xmlns:oel="http://schemas.microsoft.com/office/2019/extlst" xmlns:r="http://schemas.openxmlformats.org/officeDocument/2006/relationships" xmlns:m="http://schemas.openxmlformats.org/officeDocument/2006/math" xmlns:v="urn:schemas-microsoft-com:vml" xmlns:wp14="http://schemas.microsoft.com/office/word/2010/wordprocessingDrawing" xmlns:wp="http://schemas.openxmlformats.org/drawingml/2006/wordprocessingDrawing" xmlns:w10="urn:schemas-microsoft-com:office:word" xmlns:w="http://schemas.openxmlformats.org/wordprocessingml/2006/main" xmlns:w14="http://schemas.microsoft.com/office/word/2010/wordml" xmlns:w15="http://schemas.microsoft.com/office/word/2012/wordml" xmlns:w16cex="http://schemas.microsoft.com/office/word/2018/wordml/cex" xmlns:w16cid="http://schemas.microsoft.com/office/word/2016/wordml/cid" xmlns:w16="http://schemas.microsoft.com/office/word/2018/wordml" xmlns:w16du="http://schemas.microsoft.com/office/word/2023/wordml/word16du" xmlns:w16sdtdh="http://schemas.microsoft.com/office/word/2020/wordml/sdtdatahash" xmlns:w16se="http://schemas.microsoft.com/office/word/2015/wordml/symex" xmlns:wpg="http://schemas.microsoft.com/office/word/2010/wordprocessingGroup" xmlns:wpi="http://schemas.microsoft.com/office/word/2010/wordprocessingInk" xmlns:wne="http://schemas.microsoft.com/office/word/2006/wordml" xmlns:wps="http://schemas.microsoft.com/office/word/2010/wordprocessingShape" mc:Ignorable="w14 w15 w16se w16cid w16 w16cex w16sdtdh w16du wp14">
-  <w:p>
-    <w:pPr>
-      <w:pStyle w:val="En-tte"/>
-    </w:pPr>
-  </w:p>
-</w:hdr>
-</file>
-
-<file path=word/header3.xml><?xml version="1.0" encoding="utf-8"?>
-<w:hdr xmlns:wpc="http://schemas.microsoft.com/office/word/2010/wordprocessingCanvas" xmlns:cx="http://schemas.microsoft.com/office/drawing/2014/chartex" xmlns:cx1="http://schemas.microsoft.com/office/drawing/2015/9/8/chartex" xmlns:cx2="http://schemas.microsoft.com/office/drawing/2015/10/21/chartex" xmlns:cx3="http://schemas.microsoft.com/office/drawing/2016/5/9/chartex" xmlns:cx4="http://schemas.microsoft.com/office/drawing/2016/5/10/chartex" xmlns:cx5="http://schemas.microsoft.com/office/drawing/2016/5/11/chartex" xmlns:cx6="http://schemas.microsoft.com/office/drawing/2016/5/12/chartex" xmlns:cx7="http://schemas.microsoft.com/office/drawing/2016/5/13/chartex" xmlns:cx8="http://schemas.microsoft.com/office/drawing/2016/5/14/chartex" xmlns:mc="http://schemas.openxmlformats.org/markup-compatibility/2006" xmlns:aink="http://schemas.microsoft.com/office/drawing/2016/ink" xmlns:am3d="http://schemas.microsoft.com/office/drawing/2017/model3d" xmlns:o="urn:schemas-microsoft-com:office:office" xmlns:oel="http://schemas.microsoft.com/office/2019/extlst" xmlns:r="http://schemas.openxmlformats.org/officeDocument/2006/relationships" xmlns:m="http://schemas.openxmlformats.org/officeDocument/2006/math" xmlns:v="urn:schemas-microsoft-com:vml" xmlns:wp14="http://schemas.microsoft.com/office/word/2010/wordprocessingDrawing" xmlns:wp="http://schemas.openxmlformats.org/drawingml/2006/wordprocessingDrawing" xmlns:w10="urn:schemas-microsoft-com:office:word" xmlns:w="http://schemas.openxmlformats.org/wordprocessingml/2006/main" xmlns:w14="http://schemas.microsoft.com/office/word/2010/wordml" xmlns:w15="http://schemas.microsoft.com/office/word/2012/wordml" xmlns:w16cex="http://schemas.microsoft.com/office/word/2018/wordml/cex" xmlns:w16cid="http://schemas.microsoft.com/office/word/2016/wordml/cid" xmlns:w16="http://schemas.microsoft.com/office/word/2018/wordml" xmlns:w16du="http://schemas.microsoft.com/office/word/2023/wordml/word16du" xmlns:w16sdtdh="http://schemas.microsoft.com/office/word/2020/wordml/sdtdatahash" xmlns:w16se="http://schemas.microsoft.com/office/word/2015/wordml/symex" xmlns:wpg="http://schemas.microsoft.com/office/word/2010/wordprocessingGroup" xmlns:wpi="http://schemas.microsoft.com/office/word/2010/wordprocessingInk" xmlns:wne="http://schemas.microsoft.com/office/word/2006/wordml" xmlns:wps="http://schemas.microsoft.com/office/word/2010/wordprocessingShape" mc:Ignorable="w14 w15 w16se w16cid w16 w16cex w16sdtdh w16du wp14">
-  <w:p>
-    <w:pPr>
-      <w:pStyle w:val="En-tte"/>
-    </w:pPr>
-  </w:p>
-</w:hdr>
 </file>
 
 <file path=word/numbering.xml><?xml version="1.0" encoding="utf-8"?>

</xml_diff>

<commit_message>
Add game draw condition
</commit_message>
<xml_diff>
--- a/Staku-les-regles.docx
+++ b/Staku-les-regles.docx
@@ -554,24 +554,6 @@
     </w:p>
     <w:p>
       <w:pPr>
-        <w:jc w:val="both"/>
-        <w:rPr>
-          <w:rFonts w:ascii="Calibri" w:hAnsi="Calibri" w:cs="Calibri"/>
-          <w:b/>
-          <w:bCs/>
-        </w:rPr>
-      </w:pPr>
-      <w:r>
-        <w:rPr>
-          <w:rFonts w:ascii="Calibri" w:hAnsi="Calibri" w:cs="Calibri"/>
-          <w:b/>
-          <w:bCs/>
-        </w:rPr>
-        <w:t>Positions de départ</w:t>
-      </w:r>
-    </w:p>
-    <w:p>
-      <w:pPr>
         <w:pStyle w:val="Paragraphedeliste"/>
         <w:numPr>
           <w:ilvl w:val="0"/>
@@ -586,19 +568,37 @@
         <w:rPr>
           <w:rFonts w:ascii="Calibri" w:hAnsi="Calibri" w:cs="Calibri"/>
         </w:rPr>
-        <w:t>Les jetons b</w:t>
-      </w:r>
-      <w:r>
-        <w:rPr>
-          <w:rFonts w:ascii="Calibri" w:hAnsi="Calibri" w:cs="Calibri"/>
-        </w:rPr>
-        <w:t>lancs et noirs sont positionnés</w:t>
-      </w:r>
-      <w:r>
-        <w:rPr>
-          <w:rFonts w:ascii="Calibri" w:hAnsi="Calibri" w:cs="Calibri"/>
-        </w:rPr>
-        <w:t xml:space="preserve"> sur les deux premières rangées de chaque camp.</w:t>
+        <w:t xml:space="preserve">La partie est nulle après 20 tours sans capture depuis le début de partie ou depuis la dernière capture ; comptez </w:t>
+      </w:r>
+      <w:r>
+        <w:rPr>
+          <w:rFonts w:ascii="Calibri" w:hAnsi="Calibri" w:cs="Calibri"/>
+        </w:rPr>
+        <w:t>10 tours de Blanc et 10 tours de Noir</w:t>
+      </w:r>
+      <w:r>
+        <w:rPr>
+          <w:rFonts w:ascii="Calibri" w:hAnsi="Calibri" w:cs="Calibri"/>
+        </w:rPr>
+        <w:t>.</w:t>
+      </w:r>
+    </w:p>
+    <w:p>
+      <w:pPr>
+        <w:jc w:val="both"/>
+        <w:rPr>
+          <w:rFonts w:ascii="Calibri" w:hAnsi="Calibri" w:cs="Calibri"/>
+          <w:b/>
+          <w:bCs/>
+        </w:rPr>
+      </w:pPr>
+      <w:r>
+        <w:rPr>
+          <w:rFonts w:ascii="Calibri" w:hAnsi="Calibri" w:cs="Calibri"/>
+          <w:b/>
+          <w:bCs/>
+        </w:rPr>
+        <w:t>Positions de départ</w:t>
       </w:r>
     </w:p>
     <w:p>
@@ -617,6 +617,37 @@
         <w:rPr>
           <w:rFonts w:ascii="Calibri" w:hAnsi="Calibri" w:cs="Calibri"/>
         </w:rPr>
+        <w:t>Les jetons b</w:t>
+      </w:r>
+      <w:r>
+        <w:rPr>
+          <w:rFonts w:ascii="Calibri" w:hAnsi="Calibri" w:cs="Calibri"/>
+        </w:rPr>
+        <w:t>lancs et noirs sont positionnés</w:t>
+      </w:r>
+      <w:r>
+        <w:rPr>
+          <w:rFonts w:ascii="Calibri" w:hAnsi="Calibri" w:cs="Calibri"/>
+        </w:rPr>
+        <w:t xml:space="preserve"> sur les deux premières rangées de chaque camp.</w:t>
+      </w:r>
+    </w:p>
+    <w:p>
+      <w:pPr>
+        <w:pStyle w:val="Paragraphedeliste"/>
+        <w:numPr>
+          <w:ilvl w:val="0"/>
+          <w:numId w:val="1"/>
+        </w:numPr>
+        <w:jc w:val="both"/>
+        <w:rPr>
+          <w:rFonts w:ascii="Calibri" w:hAnsi="Calibri" w:cs="Calibri"/>
+        </w:rPr>
+      </w:pPr>
+      <w:r>
+        <w:rPr>
+          <w:rFonts w:ascii="Calibri" w:hAnsi="Calibri" w:cs="Calibri"/>
+        </w:rPr>
         <w:t xml:space="preserve">Les </w:t>
       </w:r>
       <w:r>
@@ -671,9 +702,9 @@
         <mc:AlternateContent>
           <mc:Choice Requires="wpc">
             <w:drawing>
-              <wp:inline distT="0" distB="0" distL="0" distR="0" wp14:anchorId="6F269A1C" wp14:editId="1B2394FB">
-                <wp:extent cx="5972810" cy="4987636"/>
-                <wp:effectExtent l="0" t="0" r="8890" b="3810"/>
+              <wp:inline distT="0" distB="0" distL="0" distR="0" wp14:anchorId="6F269A1C" wp14:editId="1F9FA999">
+                <wp:extent cx="5972810" cy="4535843"/>
+                <wp:effectExtent l="0" t="0" r="8890" b="0"/>
                 <wp:docPr id="225017830" name="Zone de dessin 1"/>
                 <wp:cNvGraphicFramePr>
                   <a:graphicFrameLocks xmlns:a="http://schemas.openxmlformats.org/drawingml/2006/main" noChangeAspect="1"/>
@@ -709,8 +740,8 @@
                         </pic:blipFill>
                         <pic:spPr bwMode="auto">
                           <a:xfrm>
-                            <a:off x="136115" y="150739"/>
-                            <a:ext cx="5697473" cy="4752000"/>
+                            <a:off x="136115" y="0"/>
+                            <a:ext cx="5438213" cy="4500000"/>
                           </a:xfrm>
                           <a:prstGeom prst="rect">
                             <a:avLst/>
@@ -726,7 +757,7 @@
                         <wps:cNvSpPr/>
                         <wps:spPr>
                           <a:xfrm>
-                            <a:off x="1520429" y="3674088"/>
+                            <a:off x="1451711" y="3342648"/>
                             <a:ext cx="378446" cy="130547"/>
                           </a:xfrm>
                           <a:prstGeom prst="rect">
@@ -764,7 +795,7 @@
                         <wps:cNvSpPr/>
                         <wps:spPr>
                           <a:xfrm>
-                            <a:off x="899359" y="3674677"/>
+                            <a:off x="857071" y="3343237"/>
                             <a:ext cx="377825" cy="130175"/>
                           </a:xfrm>
                           <a:prstGeom prst="rect">
@@ -802,7 +833,7 @@
                         <wps:cNvSpPr/>
                         <wps:spPr>
                           <a:xfrm>
-                            <a:off x="1826492" y="965091"/>
+                            <a:off x="1736633" y="749935"/>
                             <a:ext cx="377825" cy="130175"/>
                           </a:xfrm>
                           <a:prstGeom prst="rect">
@@ -840,7 +871,7 @@
                         <wps:cNvSpPr/>
                         <wps:spPr>
                           <a:xfrm>
-                            <a:off x="1206361" y="965776"/>
+                            <a:off x="1158787" y="750620"/>
                             <a:ext cx="377825" cy="129540"/>
                           </a:xfrm>
                           <a:prstGeom prst="rect">
@@ -878,7 +909,7 @@
                         <wps:cNvSpPr/>
                         <wps:spPr>
                           <a:xfrm>
-                            <a:off x="2478492" y="965065"/>
+                            <a:off x="2356918" y="749909"/>
                             <a:ext cx="377825" cy="129540"/>
                           </a:xfrm>
                           <a:prstGeom prst="rect">
@@ -916,7 +947,7 @@
                         <wps:cNvSpPr/>
                         <wps:spPr>
                           <a:xfrm>
-                            <a:off x="1840602" y="3147130"/>
+                            <a:off x="1761312" y="2842120"/>
                             <a:ext cx="377825" cy="129540"/>
                           </a:xfrm>
                           <a:prstGeom prst="rect">
@@ -955,7 +986,7 @@
                         <wps:cNvSpPr/>
                         <wps:spPr>
                           <a:xfrm>
-                            <a:off x="3750686" y="3146969"/>
+                            <a:off x="3570967" y="2841959"/>
                             <a:ext cx="377825" cy="128905"/>
                           </a:xfrm>
                           <a:prstGeom prst="rect">
@@ -994,7 +1025,7 @@
                         <wps:cNvSpPr/>
                         <wps:spPr>
                           <a:xfrm>
-                            <a:off x="580914" y="3147782"/>
+                            <a:off x="549198" y="2842772"/>
                             <a:ext cx="377825" cy="128905"/>
                           </a:xfrm>
                           <a:prstGeom prst="rect">
@@ -1033,7 +1064,7 @@
                         <wps:cNvSpPr/>
                         <wps:spPr>
                           <a:xfrm>
-                            <a:off x="575404" y="2062421"/>
+                            <a:off x="548974" y="1810260"/>
                             <a:ext cx="377825" cy="128270"/>
                           </a:xfrm>
                           <a:prstGeom prst="rect">
@@ -1072,7 +1103,7 @@
                         <wps:cNvSpPr/>
                         <wps:spPr>
                           <a:xfrm>
-                            <a:off x="1849994" y="2062039"/>
+                            <a:off x="1760135" y="1809878"/>
                             <a:ext cx="377825" cy="128270"/>
                           </a:xfrm>
                           <a:prstGeom prst="rect">
@@ -1111,7 +1142,7 @@
                         <wps:cNvSpPr/>
                         <wps:spPr>
                           <a:xfrm>
-                            <a:off x="3748563" y="2062894"/>
+                            <a:off x="3568847" y="1810733"/>
                             <a:ext cx="377825" cy="128270"/>
                           </a:xfrm>
                           <a:prstGeom prst="rect">
@@ -1150,7 +1181,7 @@
                         <wps:cNvSpPr/>
                         <wps:spPr>
                           <a:xfrm>
-                            <a:off x="5000720" y="2062366"/>
+                            <a:off x="4778724" y="1810205"/>
                             <a:ext cx="377825" cy="128270"/>
                           </a:xfrm>
                           <a:prstGeom prst="rect">
@@ -1189,7 +1220,7 @@
                         <wps:cNvSpPr/>
                         <wps:spPr>
                           <a:xfrm>
-                            <a:off x="4989178" y="3147783"/>
+                            <a:off x="4783038" y="2842773"/>
                             <a:ext cx="377825" cy="128270"/>
                           </a:xfrm>
                           <a:prstGeom prst="rect">
@@ -1228,7 +1259,7 @@
                         <wps:cNvSpPr/>
                         <wps:spPr>
                           <a:xfrm>
-                            <a:off x="2165421" y="3674661"/>
+                            <a:off x="2059701" y="3343221"/>
                             <a:ext cx="377825" cy="129540"/>
                           </a:xfrm>
                           <a:prstGeom prst="rect">
@@ -1266,7 +1297,7 @@
                         <wps:cNvSpPr/>
                         <wps:spPr>
                           <a:xfrm>
-                            <a:off x="2800360" y="3674627"/>
+                            <a:off x="2668212" y="3343187"/>
                             <a:ext cx="377825" cy="129540"/>
                           </a:xfrm>
                           <a:prstGeom prst="rect">
@@ -1304,7 +1335,7 @@
                         <wps:cNvSpPr/>
                         <wps:spPr>
                           <a:xfrm>
-                            <a:off x="3431362" y="3674445"/>
+                            <a:off x="3278073" y="3343005"/>
                             <a:ext cx="377825" cy="129540"/>
                           </a:xfrm>
                           <a:prstGeom prst="rect">
@@ -1342,7 +1373,7 @@
                         <wps:cNvSpPr/>
                         <wps:spPr>
                           <a:xfrm>
-                            <a:off x="4048094" y="3674524"/>
+                            <a:off x="3868380" y="3343084"/>
                             <a:ext cx="377825" cy="129540"/>
                           </a:xfrm>
                           <a:prstGeom prst="rect">
@@ -1380,7 +1411,7 @@
                         <wps:cNvSpPr/>
                         <wps:spPr>
                           <a:xfrm>
-                            <a:off x="4691818" y="3674617"/>
+                            <a:off x="4480388" y="3343177"/>
                             <a:ext cx="377825" cy="129540"/>
                           </a:xfrm>
                           <a:prstGeom prst="rect">
@@ -1418,7 +1449,7 @@
                         <wps:cNvSpPr/>
                         <wps:spPr>
                           <a:xfrm>
-                            <a:off x="1214295" y="4257871"/>
+                            <a:off x="1150863" y="3873569"/>
                             <a:ext cx="377825" cy="129540"/>
                           </a:xfrm>
                           <a:prstGeom prst="rect">
@@ -1456,7 +1487,7 @@
                         <wps:cNvSpPr/>
                         <wps:spPr>
                           <a:xfrm>
-                            <a:off x="1825112" y="4258270"/>
+                            <a:off x="1740536" y="3873968"/>
                             <a:ext cx="377825" cy="129540"/>
                           </a:xfrm>
                           <a:prstGeom prst="rect">
@@ -1494,7 +1525,7 @@
                         <wps:cNvSpPr/>
                         <wps:spPr>
                           <a:xfrm>
-                            <a:off x="2467430" y="4257253"/>
+                            <a:off x="2356424" y="3872951"/>
                             <a:ext cx="377825" cy="129540"/>
                           </a:xfrm>
                           <a:prstGeom prst="rect">
@@ -1532,7 +1563,7 @@
                         <wps:cNvSpPr/>
                         <wps:spPr>
                           <a:xfrm>
-                            <a:off x="3103986" y="4257252"/>
+                            <a:off x="2961267" y="3872950"/>
                             <a:ext cx="377825" cy="129540"/>
                           </a:xfrm>
                           <a:prstGeom prst="rect">
@@ -1570,7 +1601,7 @@
                         <wps:cNvSpPr/>
                         <wps:spPr>
                           <a:xfrm>
-                            <a:off x="3734048" y="4257399"/>
+                            <a:off x="3559618" y="3873097"/>
                             <a:ext cx="377825" cy="129540"/>
                           </a:xfrm>
                           <a:prstGeom prst="rect">
@@ -1608,7 +1639,7 @@
                         <wps:cNvSpPr/>
                         <wps:spPr>
                           <a:xfrm>
-                            <a:off x="4372703" y="4258257"/>
+                            <a:off x="4177131" y="3873955"/>
                             <a:ext cx="377825" cy="129540"/>
                           </a:xfrm>
                           <a:prstGeom prst="rect">
@@ -1646,7 +1677,7 @@
                         <wps:cNvSpPr/>
                         <wps:spPr>
                           <a:xfrm>
-                            <a:off x="4372474" y="964831"/>
+                            <a:off x="4192758" y="749675"/>
                             <a:ext cx="377825" cy="129540"/>
                           </a:xfrm>
                           <a:prstGeom prst="rect">
@@ -1684,7 +1715,7 @@
                         <wps:cNvSpPr/>
                         <wps:spPr>
                           <a:xfrm>
-                            <a:off x="3095497" y="965431"/>
+                            <a:off x="2963349" y="750275"/>
                             <a:ext cx="377825" cy="128905"/>
                           </a:xfrm>
                           <a:prstGeom prst="rect">
@@ -1722,7 +1753,7 @@
                         <wps:cNvSpPr/>
                         <wps:spPr>
                           <a:xfrm>
-                            <a:off x="899786" y="1512872"/>
+                            <a:off x="852213" y="1265998"/>
                             <a:ext cx="377825" cy="128905"/>
                           </a:xfrm>
                           <a:prstGeom prst="rect">
@@ -1760,7 +1791,7 @@
                         <wps:cNvSpPr/>
                         <wps:spPr>
                           <a:xfrm>
-                            <a:off x="1512600" y="1512262"/>
+                            <a:off x="1449169" y="1265388"/>
                             <a:ext cx="377825" cy="129540"/>
                           </a:xfrm>
                           <a:prstGeom prst="rect">
@@ -1798,7 +1829,7 @@
                         <wps:cNvSpPr/>
                         <wps:spPr>
                           <a:xfrm>
-                            <a:off x="3745926" y="965483"/>
+                            <a:off x="3571504" y="750327"/>
                             <a:ext cx="377825" cy="128905"/>
                           </a:xfrm>
                           <a:prstGeom prst="rect">
@@ -1836,7 +1867,7 @@
                         <wps:cNvSpPr/>
                         <wps:spPr>
                           <a:xfrm>
-                            <a:off x="2153114" y="1512855"/>
+                            <a:off x="2063253" y="1265981"/>
                             <a:ext cx="377825" cy="128905"/>
                           </a:xfrm>
                           <a:prstGeom prst="rect">
@@ -1874,7 +1905,7 @@
                         <wps:cNvSpPr/>
                         <wps:spPr>
                           <a:xfrm>
-                            <a:off x="3424183" y="1512071"/>
+                            <a:off x="3276180" y="1265197"/>
                             <a:ext cx="377825" cy="129540"/>
                           </a:xfrm>
                           <a:prstGeom prst="rect">
@@ -1912,7 +1943,7 @@
                         <wps:cNvSpPr/>
                         <wps:spPr>
                           <a:xfrm>
-                            <a:off x="2788485" y="1512722"/>
+                            <a:off x="2666912" y="1265848"/>
                             <a:ext cx="377825" cy="128905"/>
                           </a:xfrm>
                           <a:prstGeom prst="rect">
@@ -1950,7 +1981,7 @@
                         <wps:cNvSpPr/>
                         <wps:spPr>
                           <a:xfrm>
-                            <a:off x="4064644" y="1512690"/>
+                            <a:off x="3869073" y="1265816"/>
                             <a:ext cx="377825" cy="128905"/>
                           </a:xfrm>
                           <a:prstGeom prst="rect">
@@ -1988,7 +2019,7 @@
                         <wps:cNvSpPr/>
                         <wps:spPr>
                           <a:xfrm>
-                            <a:off x="4683412" y="1512490"/>
+                            <a:off x="4482553" y="1265616"/>
                             <a:ext cx="377825" cy="128905"/>
                           </a:xfrm>
                           <a:prstGeom prst="rect">
@@ -2026,7 +2057,7 @@
                         <wps:cNvSpPr/>
                         <wps:spPr>
                           <a:xfrm>
-                            <a:off x="2794612" y="2604695"/>
+                            <a:off x="2667753" y="2320821"/>
                             <a:ext cx="377825" cy="128270"/>
                           </a:xfrm>
                           <a:prstGeom prst="rect">
@@ -2068,7 +2099,7 @@
           </mc:Choice>
           <mc:Fallback>
             <w:pict>
-              <v:group w14:anchorId="5893C71F" id="Zone de dessin 1" o:spid="_x0000_s1026" editas="canvas" style="width:470.3pt;height:392.75pt;mso-position-horizontal-relative:char;mso-position-vertical-relative:line" coordsize="59728,49872" o:gfxdata="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">
+              <v:group w14:anchorId="2E6175EF" id="Zone de dessin 1" o:spid="_x0000_s1026" editas="canvas" style="width:470.3pt;height:357.15pt;mso-position-horizontal-relative:char;mso-position-vertical-relative:line" coordsize="59728,45358" o:gfxdata="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